<commit_message>
asynchronous of picture and sound
how to asynchronous play picture and sound
</commit_message>
<xml_diff>
--- a/doc/直播技术系列之二 播放质量控制.docx
+++ b/doc/直播技术系列之二 播放质量控制.docx
@@ -2573,26 +2573,11 @@
         </mc:AlternateContent>
       </w:r>
     </w:p>
-    <w:p>
-      <w:pPr>
-        <w:rPr>
-          <w:rFonts w:hint="eastAsia"/>
-          <w:sz w:val="21"/>
-          <w:lang w:val="en-US" w:eastAsia="zh-CN"/>
-        </w:rPr>
-      </w:pPr>
-      <w:r>
-        <w:rPr>
-          <w:rFonts w:hint="eastAsia"/>
-          <w:sz w:val="21"/>
-          <w:lang w:val="en-US" w:eastAsia="zh-CN"/>
-        </w:rPr>
-        <w:t>在定时线程中，实现的代码大概是这样的。</w:t>
-      </w:r>
-    </w:p>
     <w:tbl>
       <w:tblPr>
-        <w:tblStyle w:val="4"/>
+        <w:tblStyle w:val="5"/>
+        <w:tblpPr w:leftFromText="180" w:rightFromText="180" w:vertAnchor="text" w:horzAnchor="page" w:tblpX="1792" w:tblpY="295"/>
+        <w:tblOverlap w:val="never"/>
         <w:tblW w:w="8522" w:type="dxa"/>
         <w:tblInd w:w="0" w:type="dxa"/>
         <w:tblBorders>
@@ -3038,8 +3023,6 @@
                 <w:lang w:val="en-US" w:eastAsia="zh-CN"/>
               </w:rPr>
             </w:pPr>
-            <w:bookmarkStart w:id="0" w:name="_GoBack"/>
-            <w:bookmarkEnd w:id="0"/>
             <w:r>
               <w:rPr>
                 <w:rFonts w:hint="eastAsia"/>
@@ -3294,6 +3277,53 @@
     </w:tbl>
     <w:p>
       <w:pPr>
+        <w:pStyle w:val="2"/>
+      </w:pPr>
+      <w:r>
+        <w:t xml:space="preserve">表格 </w:t>
+      </w:r>
+      <w:r>
+        <w:fldChar w:fldCharType="begin"/>
+      </w:r>
+      <w:r>
+        <w:instrText xml:space="preserve"> SEQ 表格 \* ARABIC </w:instrText>
+      </w:r>
+      <w:r>
+        <w:fldChar w:fldCharType="separate"/>
+      </w:r>
+      <w:r>
+        <w:t>1</w:t>
+      </w:r>
+      <w:r>
+        <w:fldChar w:fldCharType="end"/>
+      </w:r>
+      <w:r>
+        <w:rPr>
+          <w:rFonts w:hint="eastAsia"/>
+          <w:lang w:eastAsia="zh-CN"/>
+        </w:rPr>
+        <w:t xml:space="preserve"> 流畅播放的伪代码</w:t>
+      </w:r>
+    </w:p>
+    <w:p>
+      <w:pPr>
+        <w:rPr>
+          <w:rFonts w:hint="eastAsia"/>
+          <w:sz w:val="21"/>
+          <w:lang w:val="en-US" w:eastAsia="zh-CN"/>
+        </w:rPr>
+      </w:pPr>
+      <w:r>
+        <w:rPr>
+          <w:rFonts w:hint="eastAsia"/>
+          <w:sz w:val="21"/>
+          <w:lang w:val="en-US" w:eastAsia="zh-CN"/>
+        </w:rPr>
+        <w:t>在定时线程中，实现的代码大概是这样的。</w:t>
+      </w:r>
+    </w:p>
+    <w:p>
+      <w:pPr>
         <w:rPr>
           <w:rFonts w:hint="eastAsia"/>
           <w:sz w:val="21"/>
@@ -3352,6 +3382,14 @@
           <w:lang w:val="en-US" w:eastAsia="zh-CN"/>
         </w:rPr>
       </w:pPr>
+      <w:r>
+        <w:rPr>
+          <w:rFonts w:hint="eastAsia"/>
+          <w:sz w:val="21"/>
+          <w:lang w:val="en-US" w:eastAsia="zh-CN"/>
+        </w:rPr>
+        <w:t>既然如此，我们下面加上音视频同步来考虑如何实现定时播放线程。</w:t>
+      </w:r>
     </w:p>
     <w:p>
       <w:pPr>
@@ -3361,14 +3399,787 @@
           <w:lang w:val="en-US" w:eastAsia="zh-CN"/>
         </w:rPr>
       </w:pPr>
+    </w:p>
+    <w:p>
+      <w:pPr>
+        <w:rPr>
+          <w:rFonts w:hint="eastAsia"/>
+          <w:sz w:val="21"/>
+          <w:lang w:val="en-US" w:eastAsia="zh-CN"/>
+        </w:rPr>
+      </w:pPr>
       <w:r>
         <w:rPr>
           <w:rFonts w:hint="eastAsia"/>
           <w:sz w:val="21"/>
           <w:lang w:val="en-US" w:eastAsia="zh-CN"/>
         </w:rPr>
-        <w:t>既然如此，我们下面加上音视频同步来考虑如何实现定时播放线程。</w:t>
+        <w:t>在音画同步中我们首先考虑较简单也较普遍的情况，音频数据时间戳与视频数据时间戳使用相同的时间基准（或者称为起点时间）。这种情况是最为普遍与自然的情况，比如当一个摄像头拍摄画面并同时采集声音时，当前时间就是音频与视频公用的时间基准，只要产生音频数据的线程与产生视频数据的线程都能够准确获取当前时间，则播放端很容易根据这个事实做到同步播放音视频。</w:t>
       </w:r>
+    </w:p>
+    <w:p>
+      <w:pPr>
+        <w:rPr>
+          <w:rFonts w:hint="eastAsia"/>
+          <w:sz w:val="21"/>
+          <w:lang w:val="en-US" w:eastAsia="zh-CN"/>
+        </w:rPr>
+      </w:pPr>
+    </w:p>
+    <w:p>
+      <w:pPr>
+        <w:rPr>
+          <w:sz w:val="21"/>
+        </w:rPr>
+      </w:pPr>
+      <w:r>
+        <w:rPr>
+          <w:sz w:val="21"/>
+        </w:rPr>
+        <mc:AlternateContent>
+          <mc:Choice Requires="wpc">
+            <w:drawing>
+              <wp:inline distT="0" distB="0" distL="114300" distR="114300">
+                <wp:extent cx="4766945" cy="1477010"/>
+                <wp:effectExtent l="0" t="0" r="0" b="0"/>
+                <wp:docPr id="9" name="画布 9"/>
+                <wp:cNvGraphicFramePr/>
+                <a:graphic xmlns:a="http://schemas.openxmlformats.org/drawingml/2006/main">
+                  <a:graphicData uri="http://schemas.microsoft.com/office/word/2010/wordprocessingCanvas">
+                    <wpc:wpc>
+                      <wpc:bg/>
+                      <wpc:whole/>
+                      <wps:wsp>
+                        <wps:cNvPr id="10" name="直接箭头连接符 10"/>
+                        <wps:cNvCnPr/>
+                        <wps:spPr>
+                          <a:xfrm flipV="1">
+                            <a:off x="351155" y="777240"/>
+                            <a:ext cx="3992245" cy="3175"/>
+                          </a:xfrm>
+                          <a:prstGeom prst="straightConnector1">
+                            <a:avLst/>
+                          </a:prstGeom>
+                          <a:ln w="28575">
+                            <a:tailEnd type="arrow"/>
+                          </a:ln>
+                        </wps:spPr>
+                        <wps:style>
+                          <a:lnRef idx="1">
+                            <a:schemeClr val="accent1"/>
+                          </a:lnRef>
+                          <a:fillRef idx="0">
+                            <a:schemeClr val="accent1"/>
+                          </a:fillRef>
+                          <a:effectRef idx="0">
+                            <a:schemeClr val="accent1"/>
+                          </a:effectRef>
+                          <a:fontRef idx="minor">
+                            <a:schemeClr val="tx1"/>
+                          </a:fontRef>
+                        </wps:style>
+                        <wps:bodyPr/>
+                      </wps:wsp>
+                      <wps:wsp>
+                        <wps:cNvPr id="11" name="直接连接符 11"/>
+                        <wps:cNvCnPr/>
+                        <wps:spPr>
+                          <a:xfrm>
+                            <a:off x="612775" y="256540"/>
+                            <a:ext cx="0" cy="547370"/>
+                          </a:xfrm>
+                          <a:prstGeom prst="line">
+                            <a:avLst/>
+                          </a:prstGeom>
+                        </wps:spPr>
+                        <wps:style>
+                          <a:lnRef idx="1">
+                            <a:schemeClr val="accent1"/>
+                          </a:lnRef>
+                          <a:fillRef idx="0">
+                            <a:schemeClr val="accent1"/>
+                          </a:fillRef>
+                          <a:effectRef idx="0">
+                            <a:schemeClr val="accent1"/>
+                          </a:effectRef>
+                          <a:fontRef idx="minor">
+                            <a:schemeClr val="tx1"/>
+                          </a:fontRef>
+                        </wps:style>
+                        <wps:bodyPr/>
+                      </wps:wsp>
+                      <wps:wsp>
+                        <wps:cNvPr id="12" name="文本框 12"/>
+                        <wps:cNvSpPr txBox="1"/>
+                        <wps:spPr>
+                          <a:xfrm>
+                            <a:off x="88265" y="386080"/>
+                            <a:ext cx="541655" cy="304800"/>
+                          </a:xfrm>
+                          <a:prstGeom prst="rect">
+                            <a:avLst/>
+                          </a:prstGeom>
+                          <a:noFill/>
+                          <a:ln w="6350">
+                            <a:noFill/>
+                          </a:ln>
+                          <a:extLst>
+                            <a:ext uri="{909E8E84-426E-40DD-AFC4-6F175D3DCCD1}">
+                              <a14:hiddenFill xmlns:a14="http://schemas.microsoft.com/office/drawing/2010/main">
+                                <a:solidFill>
+                                  <a:schemeClr val="lt1"/>
+                                </a:solidFill>
+                              </a14:hiddenFill>
+                            </a:ext>
+                          </a:extLst>
+                        </wps:spPr>
+                        <wps:style>
+                          <a:lnRef idx="0">
+                            <a:schemeClr val="accent1"/>
+                          </a:lnRef>
+                          <a:fillRef idx="0">
+                            <a:schemeClr val="accent1"/>
+                          </a:fillRef>
+                          <a:effectRef idx="0">
+                            <a:schemeClr val="accent1"/>
+                          </a:effectRef>
+                          <a:fontRef idx="minor">
+                            <a:schemeClr val="dk1"/>
+                          </a:fontRef>
+                        </wps:style>
+                        <wps:txbx>
+                          <w:txbxContent>
+                            <w:p>
+                              <w:pPr>
+                                <w:rPr>
+                                  <w:rFonts w:hint="eastAsia" w:eastAsiaTheme="minorEastAsia"/>
+                                  <w:lang w:val="en-US" w:eastAsia="zh-CN"/>
+                                </w:rPr>
+                              </w:pPr>
+                              <w:r>
+                                <w:rPr>
+                                  <w:rFonts w:hint="eastAsia"/>
+                                  <w:lang w:val="en-US" w:eastAsia="zh-CN"/>
+                                </w:rPr>
+                                <w:t>Video</w:t>
+                              </w:r>
+                            </w:p>
+                          </w:txbxContent>
+                        </wps:txbx>
+                        <wps:bodyPr rot="0" spcFirstLastPara="0" vertOverflow="overflow" horzOverflow="overflow" vert="horz" wrap="square" lIns="91440" tIns="45720" rIns="91440" bIns="45720" numCol="1" spcCol="0" rtlCol="0" fromWordArt="0" anchor="t" anchorCtr="0" forceAA="0" compatLnSpc="1">
+                          <a:noAutofit/>
+                        </wps:bodyPr>
+                      </wps:wsp>
+                      <wps:wsp>
+                        <wps:cNvPr id="13" name="直接连接符 13"/>
+                        <wps:cNvCnPr/>
+                        <wps:spPr>
+                          <a:xfrm>
+                            <a:off x="2696845" y="256540"/>
+                            <a:ext cx="0" cy="547370"/>
+                          </a:xfrm>
+                          <a:prstGeom prst="line">
+                            <a:avLst/>
+                          </a:prstGeom>
+                        </wps:spPr>
+                        <wps:style>
+                          <a:lnRef idx="1">
+                            <a:schemeClr val="accent1"/>
+                          </a:lnRef>
+                          <a:fillRef idx="0">
+                            <a:schemeClr val="accent1"/>
+                          </a:fillRef>
+                          <a:effectRef idx="0">
+                            <a:schemeClr val="accent1"/>
+                          </a:effectRef>
+                          <a:fontRef idx="minor">
+                            <a:schemeClr val="tx1"/>
+                          </a:fontRef>
+                        </wps:style>
+                        <wps:bodyPr/>
+                      </wps:wsp>
+                      <wps:wsp>
+                        <wps:cNvPr id="14" name="直接连接符 14"/>
+                        <wps:cNvCnPr/>
+                        <wps:spPr>
+                          <a:xfrm>
+                            <a:off x="1307465" y="256540"/>
+                            <a:ext cx="0" cy="547370"/>
+                          </a:xfrm>
+                          <a:prstGeom prst="line">
+                            <a:avLst/>
+                          </a:prstGeom>
+                        </wps:spPr>
+                        <wps:style>
+                          <a:lnRef idx="1">
+                            <a:schemeClr val="accent1"/>
+                          </a:lnRef>
+                          <a:fillRef idx="0">
+                            <a:schemeClr val="accent1"/>
+                          </a:fillRef>
+                          <a:effectRef idx="0">
+                            <a:schemeClr val="accent1"/>
+                          </a:effectRef>
+                          <a:fontRef idx="minor">
+                            <a:schemeClr val="tx1"/>
+                          </a:fontRef>
+                        </wps:style>
+                        <wps:bodyPr/>
+                      </wps:wsp>
+                      <wps:wsp>
+                        <wps:cNvPr id="22" name="直接连接符 22"/>
+                        <wps:cNvCnPr/>
+                        <wps:spPr>
+                          <a:xfrm>
+                            <a:off x="2002155" y="256540"/>
+                            <a:ext cx="0" cy="547370"/>
+                          </a:xfrm>
+                          <a:prstGeom prst="line">
+                            <a:avLst/>
+                          </a:prstGeom>
+                        </wps:spPr>
+                        <wps:style>
+                          <a:lnRef idx="1">
+                            <a:schemeClr val="accent1"/>
+                          </a:lnRef>
+                          <a:fillRef idx="0">
+                            <a:schemeClr val="accent1"/>
+                          </a:fillRef>
+                          <a:effectRef idx="0">
+                            <a:schemeClr val="accent1"/>
+                          </a:effectRef>
+                          <a:fontRef idx="minor">
+                            <a:schemeClr val="tx1"/>
+                          </a:fontRef>
+                        </wps:style>
+                        <wps:bodyPr/>
+                      </wps:wsp>
+                      <wps:wsp>
+                        <wps:cNvPr id="23" name="直接连接符 23"/>
+                        <wps:cNvCnPr/>
+                        <wps:spPr>
+                          <a:xfrm>
+                            <a:off x="3391535" y="256540"/>
+                            <a:ext cx="0" cy="547370"/>
+                          </a:xfrm>
+                          <a:prstGeom prst="line">
+                            <a:avLst/>
+                          </a:prstGeom>
+                        </wps:spPr>
+                        <wps:style>
+                          <a:lnRef idx="1">
+                            <a:schemeClr val="accent1"/>
+                          </a:lnRef>
+                          <a:fillRef idx="0">
+                            <a:schemeClr val="accent1"/>
+                          </a:fillRef>
+                          <a:effectRef idx="0">
+                            <a:schemeClr val="accent1"/>
+                          </a:effectRef>
+                          <a:fontRef idx="minor">
+                            <a:schemeClr val="tx1"/>
+                          </a:fontRef>
+                        </wps:style>
+                        <wps:bodyPr/>
+                      </wps:wsp>
+                      <wps:wsp>
+                        <wps:cNvPr id="24" name="文本框 24"/>
+                        <wps:cNvSpPr txBox="1"/>
+                        <wps:spPr>
+                          <a:xfrm>
+                            <a:off x="90805" y="786130"/>
+                            <a:ext cx="541655" cy="304800"/>
+                          </a:xfrm>
+                          <a:prstGeom prst="rect">
+                            <a:avLst/>
+                          </a:prstGeom>
+                          <a:noFill/>
+                          <a:ln w="6350">
+                            <a:noFill/>
+                          </a:ln>
+                        </wps:spPr>
+                        <wps:style>
+                          <a:lnRef idx="0">
+                            <a:schemeClr val="accent1"/>
+                          </a:lnRef>
+                          <a:fillRef idx="0">
+                            <a:schemeClr val="accent1"/>
+                          </a:fillRef>
+                          <a:effectRef idx="0">
+                            <a:schemeClr val="accent1"/>
+                          </a:effectRef>
+                          <a:fontRef idx="minor">
+                            <a:schemeClr val="dk1"/>
+                          </a:fontRef>
+                        </wps:style>
+                        <wps:txbx>
+                          <w:txbxContent>
+                            <w:p>
+                              <w:pPr>
+                                <w:rPr>
+                                  <w:rFonts w:hint="eastAsia" w:eastAsiaTheme="minorEastAsia"/>
+                                  <w:lang w:val="en-US" w:eastAsia="zh-CN"/>
+                                </w:rPr>
+                              </w:pPr>
+                              <w:r>
+                                <w:rPr>
+                                  <w:rFonts w:hint="eastAsia"/>
+                                  <w:lang w:val="en-US" w:eastAsia="zh-CN"/>
+                                </w:rPr>
+                                <w:t>Audio</w:t>
+                              </w:r>
+                            </w:p>
+                          </w:txbxContent>
+                        </wps:txbx>
+                        <wps:bodyPr rot="0" spcFirstLastPara="0" vertOverflow="overflow" horzOverflow="overflow" vert="horz" wrap="square" lIns="91440" tIns="45720" rIns="91440" bIns="45720" numCol="1" spcCol="0" rtlCol="0" fromWordArt="0" anchor="t" anchorCtr="0" forceAA="0" compatLnSpc="1">
+                          <a:noAutofit/>
+                        </wps:bodyPr>
+                      </wps:wsp>
+                      <wps:wsp>
+                        <wps:cNvPr id="25" name="直接连接符 25"/>
+                        <wps:cNvCnPr/>
+                        <wps:spPr>
+                          <a:xfrm>
+                            <a:off x="759460" y="798830"/>
+                            <a:ext cx="0" cy="547370"/>
+                          </a:xfrm>
+                          <a:prstGeom prst="line">
+                            <a:avLst/>
+                          </a:prstGeom>
+                          <a:ln>
+                            <a:solidFill>
+                              <a:srgbClr val="FF0000"/>
+                            </a:solidFill>
+                          </a:ln>
+                        </wps:spPr>
+                        <wps:style>
+                          <a:lnRef idx="1">
+                            <a:schemeClr val="accent1"/>
+                          </a:lnRef>
+                          <a:fillRef idx="0">
+                            <a:schemeClr val="accent1"/>
+                          </a:fillRef>
+                          <a:effectRef idx="0">
+                            <a:schemeClr val="accent1"/>
+                          </a:effectRef>
+                          <a:fontRef idx="minor">
+                            <a:schemeClr val="tx1"/>
+                          </a:fontRef>
+                        </wps:style>
+                        <wps:bodyPr/>
+                      </wps:wsp>
+                      <wps:wsp>
+                        <wps:cNvPr id="26" name="直接连接符 26"/>
+                        <wps:cNvCnPr/>
+                        <wps:spPr>
+                          <a:xfrm>
+                            <a:off x="3163570" y="798830"/>
+                            <a:ext cx="0" cy="547370"/>
+                          </a:xfrm>
+                          <a:prstGeom prst="line">
+                            <a:avLst/>
+                          </a:prstGeom>
+                          <a:ln>
+                            <a:solidFill>
+                              <a:srgbClr val="FF0000"/>
+                            </a:solidFill>
+                          </a:ln>
+                        </wps:spPr>
+                        <wps:style>
+                          <a:lnRef idx="1">
+                            <a:schemeClr val="accent1"/>
+                          </a:lnRef>
+                          <a:fillRef idx="0">
+                            <a:schemeClr val="accent1"/>
+                          </a:fillRef>
+                          <a:effectRef idx="0">
+                            <a:schemeClr val="accent1"/>
+                          </a:effectRef>
+                          <a:fontRef idx="minor">
+                            <a:schemeClr val="tx1"/>
+                          </a:fontRef>
+                        </wps:style>
+                        <wps:bodyPr/>
+                      </wps:wsp>
+                      <wps:wsp>
+                        <wps:cNvPr id="27" name="直接连接符 27"/>
+                        <wps:cNvCnPr/>
+                        <wps:spPr>
+                          <a:xfrm>
+                            <a:off x="2762885" y="798830"/>
+                            <a:ext cx="0" cy="547370"/>
+                          </a:xfrm>
+                          <a:prstGeom prst="line">
+                            <a:avLst/>
+                          </a:prstGeom>
+                          <a:ln>
+                            <a:solidFill>
+                              <a:srgbClr val="FF0000"/>
+                            </a:solidFill>
+                          </a:ln>
+                        </wps:spPr>
+                        <wps:style>
+                          <a:lnRef idx="1">
+                            <a:schemeClr val="accent1"/>
+                          </a:lnRef>
+                          <a:fillRef idx="0">
+                            <a:schemeClr val="accent1"/>
+                          </a:fillRef>
+                          <a:effectRef idx="0">
+                            <a:schemeClr val="accent1"/>
+                          </a:effectRef>
+                          <a:fontRef idx="minor">
+                            <a:schemeClr val="tx1"/>
+                          </a:fontRef>
+                        </wps:style>
+                        <wps:bodyPr/>
+                      </wps:wsp>
+                      <wps:wsp>
+                        <wps:cNvPr id="31" name="直接连接符 31"/>
+                        <wps:cNvCnPr/>
+                        <wps:spPr>
+                          <a:xfrm>
+                            <a:off x="2362200" y="798830"/>
+                            <a:ext cx="0" cy="547370"/>
+                          </a:xfrm>
+                          <a:prstGeom prst="line">
+                            <a:avLst/>
+                          </a:prstGeom>
+                          <a:ln>
+                            <a:solidFill>
+                              <a:srgbClr val="FF0000"/>
+                            </a:solidFill>
+                          </a:ln>
+                        </wps:spPr>
+                        <wps:style>
+                          <a:lnRef idx="1">
+                            <a:schemeClr val="accent1"/>
+                          </a:lnRef>
+                          <a:fillRef idx="0">
+                            <a:schemeClr val="accent1"/>
+                          </a:fillRef>
+                          <a:effectRef idx="0">
+                            <a:schemeClr val="accent1"/>
+                          </a:effectRef>
+                          <a:fontRef idx="minor">
+                            <a:schemeClr val="tx1"/>
+                          </a:fontRef>
+                        </wps:style>
+                        <wps:bodyPr/>
+                      </wps:wsp>
+                      <wps:wsp>
+                        <wps:cNvPr id="32" name="直接连接符 32"/>
+                        <wps:cNvCnPr/>
+                        <wps:spPr>
+                          <a:xfrm>
+                            <a:off x="1961515" y="798830"/>
+                            <a:ext cx="0" cy="547370"/>
+                          </a:xfrm>
+                          <a:prstGeom prst="line">
+                            <a:avLst/>
+                          </a:prstGeom>
+                          <a:ln>
+                            <a:solidFill>
+                              <a:srgbClr val="FF0000"/>
+                            </a:solidFill>
+                          </a:ln>
+                        </wps:spPr>
+                        <wps:style>
+                          <a:lnRef idx="1">
+                            <a:schemeClr val="accent1"/>
+                          </a:lnRef>
+                          <a:fillRef idx="0">
+                            <a:schemeClr val="accent1"/>
+                          </a:fillRef>
+                          <a:effectRef idx="0">
+                            <a:schemeClr val="accent1"/>
+                          </a:effectRef>
+                          <a:fontRef idx="minor">
+                            <a:schemeClr val="tx1"/>
+                          </a:fontRef>
+                        </wps:style>
+                        <wps:bodyPr/>
+                      </wps:wsp>
+                      <wps:wsp>
+                        <wps:cNvPr id="33" name="直接连接符 33"/>
+                        <wps:cNvCnPr/>
+                        <wps:spPr>
+                          <a:xfrm>
+                            <a:off x="1560830" y="798830"/>
+                            <a:ext cx="0" cy="547370"/>
+                          </a:xfrm>
+                          <a:prstGeom prst="line">
+                            <a:avLst/>
+                          </a:prstGeom>
+                          <a:ln>
+                            <a:solidFill>
+                              <a:srgbClr val="FF0000"/>
+                            </a:solidFill>
+                          </a:ln>
+                        </wps:spPr>
+                        <wps:style>
+                          <a:lnRef idx="1">
+                            <a:schemeClr val="accent1"/>
+                          </a:lnRef>
+                          <a:fillRef idx="0">
+                            <a:schemeClr val="accent1"/>
+                          </a:fillRef>
+                          <a:effectRef idx="0">
+                            <a:schemeClr val="accent1"/>
+                          </a:effectRef>
+                          <a:fontRef idx="minor">
+                            <a:schemeClr val="tx1"/>
+                          </a:fontRef>
+                        </wps:style>
+                        <wps:bodyPr/>
+                      </wps:wsp>
+                      <wps:wsp>
+                        <wps:cNvPr id="34" name="直接连接符 34"/>
+                        <wps:cNvCnPr/>
+                        <wps:spPr>
+                          <a:xfrm>
+                            <a:off x="1160145" y="798830"/>
+                            <a:ext cx="0" cy="547370"/>
+                          </a:xfrm>
+                          <a:prstGeom prst="line">
+                            <a:avLst/>
+                          </a:prstGeom>
+                          <a:ln>
+                            <a:solidFill>
+                              <a:srgbClr val="FF0000"/>
+                            </a:solidFill>
+                          </a:ln>
+                        </wps:spPr>
+                        <wps:style>
+                          <a:lnRef idx="1">
+                            <a:schemeClr val="accent1"/>
+                          </a:lnRef>
+                          <a:fillRef idx="0">
+                            <a:schemeClr val="accent1"/>
+                          </a:fillRef>
+                          <a:effectRef idx="0">
+                            <a:schemeClr val="accent1"/>
+                          </a:effectRef>
+                          <a:fontRef idx="minor">
+                            <a:schemeClr val="tx1"/>
+                          </a:fontRef>
+                        </wps:style>
+                        <wps:bodyPr/>
+                      </wps:wsp>
+                    </wpc:wpc>
+                  </a:graphicData>
+                </a:graphic>
+              </wp:inline>
+            </w:drawing>
+          </mc:Choice>
+          <mc:Fallback>
+            <w:pict>
+              <v:group id="_x0000_s1026" o:spid="_x0000_s1026" o:spt="203" style="height:116.3pt;width:375.35pt;" coordsize="4766945,1477010" editas="canvas" o:gfxdata="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">
+                <o:lock v:ext="edit" aspectratio="f"/>
+                <v:shape id="_x0000_s1026" o:spid="_x0000_s1026" o:spt="75" type="#_x0000_t75" style="position:absolute;left:0;top:0;height:1477010;width:4766945;" filled="f" stroked="f" coordsize="21600,21600" o:gfxdata="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">
+                  <v:path/>
+                  <v:fill on="f" focussize="0,0"/>
+                  <v:stroke on="f"/>
+                  <v:imagedata o:title=""/>
+                  <o:lock v:ext="edit" aspectratio="f"/>
+                </v:shape>
+                <v:shape id="_x0000_s1026" o:spid="_x0000_s1026" o:spt="32" type="#_x0000_t32" style="position:absolute;left:351155;top:777240;flip:y;height:3175;width:3992245;" filled="f" stroked="t" coordsize="21600,21600" o:gfxdata="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">
+                  <v:fill on="f" focussize="0,0"/>
+                  <v:stroke weight="2.25pt" color="#5B9BD5 [3204]" miterlimit="8" joinstyle="miter" endarrow="open"/>
+                  <v:imagedata o:title=""/>
+                  <o:lock v:ext="edit" aspectratio="f"/>
+                </v:shape>
+                <v:line id="_x0000_s1026" o:spid="_x0000_s1026" o:spt="20" style="position:absolute;left:612775;top:256540;height:547370;width:0;" filled="f" stroked="t" coordsize="21600,21600" o:gfxdata="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">
+                  <v:fill on="f" focussize="0,0"/>
+                  <v:stroke weight="0.5pt" color="#5B9BD5 [3204]" miterlimit="8" joinstyle="miter"/>
+                  <v:imagedata o:title=""/>
+                  <o:lock v:ext="edit" aspectratio="f"/>
+                </v:line>
+                <v:shape id="_x0000_s1026" o:spid="_x0000_s1026" o:spt="202" type="#_x0000_t202" style="position:absolute;left:88265;top:386080;height:304800;width:541655;" filled="f" stroked="f" coordsize="21600,21600" o:gfxdata="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">
+                  <v:fill on="f" focussize="0,0"/>
+                  <v:stroke on="f" weight="0.5pt"/>
+                  <v:imagedata o:title=""/>
+                  <o:lock v:ext="edit" aspectratio="f"/>
+                  <v:textbox>
+                    <w:txbxContent>
+                      <w:p>
+                        <w:pPr>
+                          <w:rPr>
+                            <w:rFonts w:hint="eastAsia" w:eastAsiaTheme="minorEastAsia"/>
+                            <w:lang w:val="en-US" w:eastAsia="zh-CN"/>
+                          </w:rPr>
+                        </w:pPr>
+                        <w:r>
+                          <w:rPr>
+                            <w:rFonts w:hint="eastAsia"/>
+                            <w:lang w:val="en-US" w:eastAsia="zh-CN"/>
+                          </w:rPr>
+                          <w:t>Video</w:t>
+                        </w:r>
+                      </w:p>
+                    </w:txbxContent>
+                  </v:textbox>
+                </v:shape>
+                <v:line id="_x0000_s1026" o:spid="_x0000_s1026" o:spt="20" style="position:absolute;left:2696845;top:256540;height:547370;width:0;" filled="f" stroked="t" coordsize="21600,21600" o:gfxdata="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">
+                  <v:fill on="f" focussize="0,0"/>
+                  <v:stroke weight="0.5pt" color="#5B9BD5 [3204]" miterlimit="8" joinstyle="miter"/>
+                  <v:imagedata o:title=""/>
+                  <o:lock v:ext="edit" aspectratio="f"/>
+                </v:line>
+                <v:line id="_x0000_s1026" o:spid="_x0000_s1026" o:spt="20" style="position:absolute;left:1307465;top:256540;height:547370;width:0;" filled="f" stroked="t" coordsize="21600,21600" o:gfxdata="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">
+                  <v:fill on="f" focussize="0,0"/>
+                  <v:stroke weight="0.5pt" color="#5B9BD5 [3204]" miterlimit="8" joinstyle="miter"/>
+                  <v:imagedata o:title=""/>
+                  <o:lock v:ext="edit" aspectratio="f"/>
+                </v:line>
+                <v:line id="_x0000_s1026" o:spid="_x0000_s1026" o:spt="20" style="position:absolute;left:2002155;top:256540;height:547370;width:0;" filled="f" stroked="t" coordsize="21600,21600" o:gfxdata="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">
+                  <v:fill on="f" focussize="0,0"/>
+                  <v:stroke weight="0.5pt" color="#5B9BD5 [3204]" miterlimit="8" joinstyle="miter"/>
+                  <v:imagedata o:title=""/>
+                  <o:lock v:ext="edit" aspectratio="f"/>
+                </v:line>
+                <v:line id="_x0000_s1026" o:spid="_x0000_s1026" o:spt="20" style="position:absolute;left:3391535;top:256540;height:547370;width:0;" filled="f" stroked="t" coordsize="21600,21600" o:gfxdata="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">
+                  <v:fill on="f" focussize="0,0"/>
+                  <v:stroke weight="0.5pt" color="#5B9BD5 [3204]" miterlimit="8" joinstyle="miter"/>
+                  <v:imagedata o:title=""/>
+                  <o:lock v:ext="edit" aspectratio="f"/>
+                </v:line>
+                <v:shape id="_x0000_s1026" o:spid="_x0000_s1026" o:spt="202" type="#_x0000_t202" style="position:absolute;left:90805;top:786130;height:304800;width:541655;" filled="f" stroked="f" coordsize="21600,21600" o:gfxdata="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">
+                  <v:fill on="f" focussize="0,0"/>
+                  <v:stroke on="f" weight="0.5pt"/>
+                  <v:imagedata o:title=""/>
+                  <o:lock v:ext="edit" aspectratio="f"/>
+                  <v:textbox>
+                    <w:txbxContent>
+                      <w:p>
+                        <w:pPr>
+                          <w:rPr>
+                            <w:rFonts w:hint="eastAsia" w:eastAsiaTheme="minorEastAsia"/>
+                            <w:lang w:val="en-US" w:eastAsia="zh-CN"/>
+                          </w:rPr>
+                        </w:pPr>
+                        <w:r>
+                          <w:rPr>
+                            <w:rFonts w:hint="eastAsia"/>
+                            <w:lang w:val="en-US" w:eastAsia="zh-CN"/>
+                          </w:rPr>
+                          <w:t>Audio</w:t>
+                        </w:r>
+                      </w:p>
+                    </w:txbxContent>
+                  </v:textbox>
+                </v:shape>
+                <v:line id="_x0000_s1026" o:spid="_x0000_s1026" o:spt="20" style="position:absolute;left:759460;top:798830;height:547370;width:0;" filled="f" stroked="t" coordsize="21600,21600" o:gfxdata="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">
+                  <v:fill on="f" focussize="0,0"/>
+                  <v:stroke weight="0.5pt" color="#FF0000 [3204]" miterlimit="8" joinstyle="miter"/>
+                  <v:imagedata o:title=""/>
+                  <o:lock v:ext="edit" aspectratio="f"/>
+                </v:line>
+                <v:line id="_x0000_s1026" o:spid="_x0000_s1026" o:spt="20" style="position:absolute;left:3163570;top:798830;height:547370;width:0;" filled="f" stroked="t" coordsize="21600,21600" o:gfxdata="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">
+                  <v:fill on="f" focussize="0,0"/>
+                  <v:stroke weight="0.5pt" color="#FF0000 [3204]" miterlimit="8" joinstyle="miter"/>
+                  <v:imagedata o:title=""/>
+                  <o:lock v:ext="edit" aspectratio="f"/>
+                </v:line>
+                <v:line id="_x0000_s1026" o:spid="_x0000_s1026" o:spt="20" style="position:absolute;left:2762885;top:798830;height:547370;width:0;" filled="f" stroked="t" coordsize="21600,21600" o:gfxdata="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">
+                  <v:fill on="f" focussize="0,0"/>
+                  <v:stroke weight="0.5pt" color="#FF0000 [3204]" miterlimit="8" joinstyle="miter"/>
+                  <v:imagedata o:title=""/>
+                  <o:lock v:ext="edit" aspectratio="f"/>
+                </v:line>
+                <v:line id="_x0000_s1026" o:spid="_x0000_s1026" o:spt="20" style="position:absolute;left:2362200;top:798830;height:547370;width:0;" filled="f" stroked="t" coordsize="21600,21600" o:gfxdata="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">
+                  <v:fill on="f" focussize="0,0"/>
+                  <v:stroke weight="0.5pt" color="#FF0000 [3204]" miterlimit="8" joinstyle="miter"/>
+                  <v:imagedata o:title=""/>
+                  <o:lock v:ext="edit" aspectratio="f"/>
+                </v:line>
+                <v:line id="_x0000_s1026" o:spid="_x0000_s1026" o:spt="20" style="position:absolute;left:1961515;top:798830;height:547370;width:0;" filled="f" stroked="t" coordsize="21600,21600" o:gfxdata="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">
+                  <v:fill on="f" focussize="0,0"/>
+                  <v:stroke weight="0.5pt" color="#FF0000 [3204]" miterlimit="8" joinstyle="miter"/>
+                  <v:imagedata o:title=""/>
+                  <o:lock v:ext="edit" aspectratio="f"/>
+                </v:line>
+                <v:line id="_x0000_s1026" o:spid="_x0000_s1026" o:spt="20" style="position:absolute;left:1560830;top:798830;height:547370;width:0;" filled="f" stroked="t" coordsize="21600,21600" o:gfxdata="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">
+                  <v:fill on="f" focussize="0,0"/>
+                  <v:stroke weight="0.5pt" color="#FF0000 [3204]" miterlimit="8" joinstyle="miter"/>
+                  <v:imagedata o:title=""/>
+                  <o:lock v:ext="edit" aspectratio="f"/>
+                </v:line>
+                <v:line id="_x0000_s1026" o:spid="_x0000_s1026" o:spt="20" style="position:absolute;left:1160145;top:798830;height:547370;width:0;" filled="f" stroked="t" coordsize="21600,21600" o:gfxdata="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">
+                  <v:fill on="f" focussize="0,0"/>
+                  <v:stroke weight="0.5pt" color="#FF0000 [3204]" miterlimit="8" joinstyle="miter"/>
+                  <v:imagedata o:title=""/>
+                  <o:lock v:ext="edit" aspectratio="f"/>
+                </v:line>
+                <w10:wrap type="none"/>
+                <w10:anchorlock/>
+              </v:group>
+            </w:pict>
+          </mc:Fallback>
+        </mc:AlternateContent>
+      </w:r>
+    </w:p>
+    <w:p>
+      <w:pPr>
+        <w:rPr>
+          <w:rFonts w:hint="eastAsia"/>
+          <w:sz w:val="21"/>
+          <w:lang w:val="en-US" w:eastAsia="zh-CN"/>
+        </w:rPr>
+      </w:pPr>
+      <w:r>
+        <w:rPr>
+          <w:rFonts w:hint="eastAsia"/>
+          <w:sz w:val="21"/>
+          <w:lang w:val="en-US" w:eastAsia="zh-CN"/>
+        </w:rPr>
+        <w:t>上图描绘了音频与视频采样时间戳的关系，因此不管视频、音频的采样点是否一致，只要才要的时间间隔不大，而且可以准确获取采样时的时间戳，播放端就可以根据这个时间戳做到同步播放。</w:t>
+      </w:r>
+    </w:p>
+    <w:p>
+      <w:pPr>
+        <w:rPr>
+          <w:rFonts w:hint="eastAsia"/>
+          <w:sz w:val="21"/>
+          <w:lang w:val="en-US" w:eastAsia="zh-CN"/>
+        </w:rPr>
+      </w:pPr>
+      <w:r>
+        <w:rPr>
+          <w:rFonts w:hint="eastAsia"/>
+          <w:sz w:val="21"/>
+          <w:lang w:val="en-US" w:eastAsia="zh-CN"/>
+        </w:rPr>
+        <w:t>基于音视频时间戳使用相同的时间基准这一假设，播放端需要做到音画同步将变得十分简单。只需对表格1中的代码进行简单的修改即可实现。音频的播放控制线程与视频的播放控制线程同时试图修改</w:t>
+      </w:r>
+      <w:r>
+        <w:rPr>
+          <w:rFonts w:hint="eastAsia"/>
+          <w:sz w:val="21"/>
+          <w:vertAlign w:val="baseline"/>
+          <w:lang w:val="en-US" w:eastAsia="zh-CN"/>
+        </w:rPr>
+        <w:t>first_frame_time变量，而最终将是数据更早到达的线程去设置first_frame_time变量。接下来的播放控制，不需要做任何修改，此时音画就是同步的了。</w:t>
+      </w:r>
+    </w:p>
+    <w:p>
+      <w:pPr>
+        <w:rPr>
+          <w:rFonts w:hint="eastAsia"/>
+          <w:sz w:val="21"/>
+          <w:lang w:val="en-US" w:eastAsia="zh-CN"/>
+        </w:rPr>
+      </w:pPr>
+      <w:r>
+        <w:rPr>
+          <w:rFonts w:hint="eastAsia"/>
+          <w:sz w:val="21"/>
+          <w:lang w:val="en-US" w:eastAsia="zh-CN"/>
+        </w:rPr>
+        <w:t>在更复杂的情况中，音频的采集与视频的采集使用不同的设备，使用不同的时间基准，此时要做到音画同步播放将不是那么容易。在这种情况下，应对尽量在数据没有进过缓冲队列之前对音视频进行一次同步处理，并打上新的时间戳。因为如果音频或者视频数据进入缓冲队列之后，数据的即时性将变得更差，则音频与视频的时间戳将差异更大。摄像机使用的其实就是这种做法，从硬件采集的数据直接使用相同时间基准的时间戳，不进入任何的缓冲队列，这样的时间戳是即时的，因此播放端能够重新同步播放。</w:t>
+      </w:r>
+      <w:bookmarkStart w:id="0" w:name="_GoBack"/>
+      <w:bookmarkEnd w:id="0"/>
     </w:p>
     <w:p>
       <w:pPr>
@@ -3575,7 +4386,7 @@
     <w:lsdException w:unhideWhenUsed="0" w:uiPriority="0" w:semiHidden="0" w:name="Table Web 2"/>
     <w:lsdException w:unhideWhenUsed="0" w:uiPriority="0" w:semiHidden="0" w:name="Table Web 3"/>
     <w:lsdException w:unhideWhenUsed="0" w:uiPriority="0" w:semiHidden="0" w:name="Balloon Text"/>
-    <w:lsdException w:unhideWhenUsed="0" w:uiPriority="0" w:semiHidden="0" w:name="Table Grid"/>
+    <w:lsdException w:qFormat="1" w:unhideWhenUsed="0" w:uiPriority="0" w:semiHidden="0" w:name="Table Grid"/>
     <w:lsdException w:unhideWhenUsed="0" w:uiPriority="0" w:semiHidden="0" w:name="Table Theme"/>
     <w:lsdException w:unhideWhenUsed="0" w:uiPriority="60" w:semiHidden="0" w:name="Light Shading"/>
     <w:lsdException w:unhideWhenUsed="0" w:uiPriority="61" w:semiHidden="0" w:name="Light List"/>
@@ -3692,13 +4503,13 @@
       <w:lang w:val="en-US" w:eastAsia="zh-CN" w:bidi="ar-SA"/>
     </w:rPr>
   </w:style>
-  <w:style w:type="character" w:default="1" w:styleId="2">
+  <w:style w:type="character" w:default="1" w:styleId="3">
     <w:name w:val="Default Paragraph Font"/>
     <w:semiHidden/>
     <w:qFormat/>
     <w:uiPriority w:val="0"/>
   </w:style>
-  <w:style w:type="table" w:default="1" w:styleId="3">
+  <w:style w:type="table" w:default="1" w:styleId="4">
     <w:name w:val="Normal Table"/>
     <w:semiHidden/>
     <w:qFormat/>
@@ -3713,9 +4524,22 @@
       </w:tblCellMar>
     </w:tblPr>
   </w:style>
-  <w:style w:type="table" w:styleId="4">
+  <w:style w:type="paragraph" w:styleId="2">
+    <w:name w:val="caption"/>
+    <w:basedOn w:val="1"/>
+    <w:next w:val="1"/>
+    <w:unhideWhenUsed/>
+    <w:qFormat/>
+    <w:uiPriority w:val="0"/>
+    <w:rPr>
+      <w:rFonts w:ascii="Arial" w:hAnsi="Arial" w:eastAsia="黑体"/>
+      <w:sz w:val="20"/>
+    </w:rPr>
+  </w:style>
+  <w:style w:type="table" w:styleId="5">
     <w:name w:val="Table Grid"/>
-    <w:basedOn w:val="3"/>
+    <w:basedOn w:val="4"/>
+    <w:qFormat/>
     <w:uiPriority w:val="0"/>
     <w:pPr>
       <w:widowControl w:val="0"/>

</xml_diff>